<commit_message>
Server is now made with ts, Added List and ListContext
</commit_message>
<xml_diff>
--- a/H30A02_React.docx
+++ b/H30A02_React.docx
@@ -1,6 +1,6 @@
 
 <file path=word/document.xml><?xml version="1.0" encoding="utf-8"?>
-<w:document xmlns:wpc="http://schemas.microsoft.com/office/word/2010/wordprocessingCanvas" xmlns:cx="http://schemas.microsoft.com/office/drawing/2014/chartex" xmlns:cx1="http://schemas.microsoft.com/office/drawing/2015/9/8/chartex" xmlns:cx2="http://schemas.microsoft.com/office/drawing/2015/10/21/chartex" xmlns:cx3="http://schemas.microsoft.com/office/drawing/2016/5/9/chartex" xmlns:cx4="http://schemas.microsoft.com/office/drawing/2016/5/10/chartex" xmlns:cx5="http://schemas.microsoft.com/office/drawing/2016/5/11/chartex" xmlns:cx6="http://schemas.microsoft.com/office/drawing/2016/5/12/chartex" xmlns:cx7="http://schemas.microsoft.com/office/drawing/2016/5/13/chartex" xmlns:cx8="http://schemas.microsoft.com/office/drawing/2016/5/14/chartex" xmlns:mc="http://schemas.openxmlformats.org/markup-compatibility/2006" xmlns:aink="http://schemas.microsoft.com/office/drawing/2016/ink" xmlns:am3d="http://schemas.microsoft.com/office/drawing/2017/model3d" xmlns:o="urn:schemas-microsoft-com:office:office" xmlns:oel="http://schemas.microsoft.com/office/2019/extlst" xmlns:r="http://schemas.openxmlformats.org/officeDocument/2006/relationships" xmlns:m="http://schemas.openxmlformats.org/officeDocument/2006/math" xmlns:v="urn:schemas-microsoft-com:vml" xmlns:wp14="http://schemas.microsoft.com/office/word/2010/wordprocessingDrawing" xmlns:wp="http://schemas.openxmlformats.org/drawingml/2006/wordprocessingDrawing" xmlns:w10="urn:schemas-microsoft-com:office:word" xmlns:w="http://schemas.openxmlformats.org/wordprocessingml/2006/main" xmlns:w14="http://schemas.microsoft.com/office/word/2010/wordml" xmlns:w15="http://schemas.microsoft.com/office/word/2012/wordml" xmlns:w16cex="http://schemas.microsoft.com/office/word/2018/wordml/cex" xmlns:w16cid="http://schemas.microsoft.com/office/word/2016/wordml/cid" xmlns:w16="http://schemas.microsoft.com/office/word/2018/wordml" xmlns:w16sdtdh="http://schemas.microsoft.com/office/word/2020/wordml/sdtdatahash" xmlns:w16se="http://schemas.microsoft.com/office/word/2015/wordml/symex" xmlns:wpg="http://schemas.microsoft.com/office/word/2010/wordprocessingGroup" xmlns:wpi="http://schemas.microsoft.com/office/word/2010/wordprocessingInk" xmlns:wne="http://schemas.microsoft.com/office/word/2006/wordml" xmlns:wps="http://schemas.microsoft.com/office/word/2010/wordprocessingShape" mc:Ignorable="w14 w15 w16se w16cid w16 w16cex w16sdtdh wp14">
+<w:document xmlns:wpc="http://schemas.microsoft.com/office/word/2010/wordprocessingCanvas" xmlns:cx="http://schemas.microsoft.com/office/drawing/2014/chartex" xmlns:cx1="http://schemas.microsoft.com/office/drawing/2015/9/8/chartex" xmlns:cx2="http://schemas.microsoft.com/office/drawing/2015/10/21/chartex" xmlns:cx3="http://schemas.microsoft.com/office/drawing/2016/5/9/chartex" xmlns:cx4="http://schemas.microsoft.com/office/drawing/2016/5/10/chartex" xmlns:cx5="http://schemas.microsoft.com/office/drawing/2016/5/11/chartex" xmlns:cx6="http://schemas.microsoft.com/office/drawing/2016/5/12/chartex" xmlns:cx7="http://schemas.microsoft.com/office/drawing/2016/5/13/chartex" xmlns:cx8="http://schemas.microsoft.com/office/drawing/2016/5/14/chartex" xmlns:mc="http://schemas.openxmlformats.org/markup-compatibility/2006" xmlns:aink="http://schemas.microsoft.com/office/drawing/2016/ink" xmlns:am3d="http://schemas.microsoft.com/office/drawing/2017/model3d" xmlns:o="urn:schemas-microsoft-com:office:office" xmlns:oel="http://schemas.microsoft.com/office/2019/extlst" xmlns:r="http://schemas.openxmlformats.org/officeDocument/2006/relationships" xmlns:m="http://schemas.openxmlformats.org/officeDocument/2006/math" xmlns:v="urn:schemas-microsoft-com:vml" xmlns:wp14="http://schemas.microsoft.com/office/word/2010/wordprocessingDrawing" xmlns:wp="http://schemas.openxmlformats.org/drawingml/2006/wordprocessingDrawing" xmlns:w10="urn:schemas-microsoft-com:office:word" xmlns:w="http://schemas.openxmlformats.org/wordprocessingml/2006/main" xmlns:w14="http://schemas.microsoft.com/office/word/2010/wordml" xmlns:w15="http://schemas.microsoft.com/office/word/2012/wordml" xmlns:w16cex="http://schemas.microsoft.com/office/word/2018/wordml/cex" xmlns:w16cid="http://schemas.microsoft.com/office/word/2016/wordml/cid" xmlns:w16="http://schemas.microsoft.com/office/word/2018/wordml" xmlns:w16du="http://schemas.microsoft.com/office/word/2023/wordml/word16du" xmlns:w16sdtdh="http://schemas.microsoft.com/office/word/2020/wordml/sdtdatahash" xmlns:w16se="http://schemas.microsoft.com/office/word/2015/wordml/symex" xmlns:wpg="http://schemas.microsoft.com/office/word/2010/wordprocessingGroup" xmlns:wpi="http://schemas.microsoft.com/office/word/2010/wordprocessingInk" xmlns:wne="http://schemas.microsoft.com/office/word/2006/wordml" xmlns:wps="http://schemas.microsoft.com/office/word/2010/wordprocessingShape" mc:Ignorable="w14 w15 w16se w16cid w16 w16cex w16sdtdh w16du wp14">
   <w:body>
     <w:p>
       <w:pPr>
@@ -790,13 +790,15 @@
         </w:numPr>
         <w:spacing w:before="100" w:beforeAutospacing="1" w:after="100" w:afterAutospacing="1"/>
         <w:rPr>
-          <w:color w:val="000000"/>
-          <w:szCs w:val="24"/>
-          <w:lang w:eastAsia="en-CA"/>
-        </w:rPr>
-      </w:pPr>
-      <w:r>
-        <w:rPr>
+          <w:strike/>
+          <w:color w:val="000000"/>
+          <w:szCs w:val="24"/>
+          <w:lang w:eastAsia="en-CA"/>
+        </w:rPr>
+      </w:pPr>
+      <w:r>
+        <w:rPr>
+          <w:strike/>
           <w:color w:val="000000"/>
           <w:szCs w:val="24"/>
           <w:lang w:eastAsia="en-CA"/>
@@ -805,6 +807,7 @@
       </w:r>
       <w:r>
         <w:rPr>
+          <w:strike/>
           <w:color w:val="000000"/>
           <w:szCs w:val="24"/>
           <w:lang w:eastAsia="en-CA"/>
@@ -815,6 +818,7 @@
       <w:proofErr w:type="gramStart"/>
       <w:r>
         <w:rPr>
+          <w:strike/>
           <w:color w:val="000000"/>
           <w:szCs w:val="24"/>
           <w:lang w:eastAsia="en-CA"/>
@@ -825,6 +829,7 @@
       <w:proofErr w:type="gramEnd"/>
       <w:r>
         <w:rPr>
+          <w:strike/>
           <w:color w:val="000000"/>
           <w:szCs w:val="24"/>
           <w:lang w:eastAsia="en-CA"/>
@@ -834,6 +839,7 @@
       <w:proofErr w:type="spellStart"/>
       <w:r>
         <w:rPr>
+          <w:strike/>
           <w:color w:val="000000"/>
           <w:szCs w:val="24"/>
           <w:lang w:eastAsia="en-CA"/>
@@ -843,6 +849,7 @@
       <w:proofErr w:type="spellEnd"/>
       <w:r>
         <w:rPr>
+          <w:strike/>
           <w:color w:val="000000"/>
           <w:szCs w:val="24"/>
           <w:lang w:eastAsia="en-CA"/>
@@ -851,6 +858,7 @@
       </w:r>
       <w:r>
         <w:rPr>
+          <w:strike/>
           <w:color w:val="000000"/>
           <w:szCs w:val="24"/>
           <w:lang w:eastAsia="en-CA"/>
@@ -859,6 +867,7 @@
       </w:r>
       <w:r>
         <w:rPr>
+          <w:strike/>
           <w:color w:val="000000"/>
           <w:szCs w:val="24"/>
           <w:lang w:eastAsia="en-CA"/>
@@ -867,6 +876,7 @@
       </w:r>
       <w:r>
         <w:rPr>
+          <w:strike/>
           <w:szCs w:val="24"/>
           <w:lang w:eastAsia="en-CA"/>
         </w:rPr>
@@ -874,6 +884,7 @@
       </w:r>
       <w:r>
         <w:rPr>
+          <w:strike/>
           <w:szCs w:val="24"/>
           <w:lang w:eastAsia="en-CA"/>
         </w:rPr>
@@ -1114,16 +1125,7 @@
           <w:szCs w:val="24"/>
           <w:lang w:eastAsia="en-CA"/>
         </w:rPr>
-        <w:t xml:space="preserve">returns the movie for a </w:t>
-      </w:r>
-      <w:proofErr w:type="gramStart"/>
-      <w:r>
-        <w:rPr>
-          <w:color w:val="000000"/>
-          <w:szCs w:val="24"/>
-          <w:lang w:eastAsia="en-CA"/>
-        </w:rPr>
-        <w:t xml:space="preserve">specific </w:t>
+        <w:t xml:space="preserve">returns the movie for a specific </w:t>
       </w:r>
       <w:r>
         <w:rPr>
@@ -1149,7 +1151,6 @@
         </w:rPr>
         <w:t>]</w:t>
       </w:r>
-      <w:proofErr w:type="gramEnd"/>
       <w:r>
         <w:rPr>
           <w:color w:val="000000"/>
@@ -1909,25 +1910,7 @@
           <w:szCs w:val="24"/>
           <w:lang w:eastAsia="en-CA"/>
         </w:rPr>
-        <w:t xml:space="preserve"> that searches the data for all movies with that actor and returns a sorted list of the movie titles, </w:t>
-      </w:r>
-      <w:proofErr w:type="gramStart"/>
-      <w:r>
-        <w:rPr>
-          <w:color w:val="000000"/>
-          <w:szCs w:val="24"/>
-          <w:lang w:eastAsia="en-CA"/>
-        </w:rPr>
-        <w:t>year</w:t>
-      </w:r>
-      <w:proofErr w:type="gramEnd"/>
-      <w:r>
-        <w:rPr>
-          <w:color w:val="000000"/>
-          <w:szCs w:val="24"/>
-          <w:lang w:eastAsia="en-CA"/>
-        </w:rPr>
-        <w:t xml:space="preserve"> and id of the movies that actor was in.</w:t>
+        <w:t xml:space="preserve"> that searches the data for all movies with that actor and returns a sorted list of the movie titles, year and id of the movies that actor was in.</w:t>
       </w:r>
       <w:r>
         <w:rPr>
@@ -2044,18 +2027,8 @@
           <w:szCs w:val="24"/>
           <w:lang w:eastAsia="en-CA"/>
         </w:rPr>
-        <w:t xml:space="preserve"> available on the main App </w:t>
-      </w:r>
-      <w:proofErr w:type="gramStart"/>
-      <w:r>
-        <w:rPr>
-          <w:color w:val="000000"/>
-          <w:szCs w:val="24"/>
-          <w:lang w:eastAsia="en-CA"/>
-        </w:rPr>
-        <w:t>screen</w:t>
-      </w:r>
-      <w:proofErr w:type="gramEnd"/>
+        <w:t xml:space="preserve"> available on the main App screen</w:t>
+      </w:r>
     </w:p>
     <w:p>
       <w:pPr>
@@ -3101,7 +3074,7 @@
 </file>
 
 <file path=word/endnotes.xml><?xml version="1.0" encoding="utf-8"?>
-<w:endnotes xmlns:wpc="http://schemas.microsoft.com/office/word/2010/wordprocessingCanvas" xmlns:cx="http://schemas.microsoft.com/office/drawing/2014/chartex" xmlns:cx1="http://schemas.microsoft.com/office/drawing/2015/9/8/chartex" xmlns:cx2="http://schemas.microsoft.com/office/drawing/2015/10/21/chartex" xmlns:cx3="http://schemas.microsoft.com/office/drawing/2016/5/9/chartex" xmlns:cx4="http://schemas.microsoft.com/office/drawing/2016/5/10/chartex" xmlns:cx5="http://schemas.microsoft.com/office/drawing/2016/5/11/chartex" xmlns:cx6="http://schemas.microsoft.com/office/drawing/2016/5/12/chartex" xmlns:cx7="http://schemas.microsoft.com/office/drawing/2016/5/13/chartex" xmlns:cx8="http://schemas.microsoft.com/office/drawing/2016/5/14/chartex" xmlns:mc="http://schemas.openxmlformats.org/markup-compatibility/2006" xmlns:aink="http://schemas.microsoft.com/office/drawing/2016/ink" xmlns:am3d="http://schemas.microsoft.com/office/drawing/2017/model3d" xmlns:o="urn:schemas-microsoft-com:office:office" xmlns:oel="http://schemas.microsoft.com/office/2019/extlst" xmlns:r="http://schemas.openxmlformats.org/officeDocument/2006/relationships" xmlns:m="http://schemas.openxmlformats.org/officeDocument/2006/math" xmlns:v="urn:schemas-microsoft-com:vml" xmlns:wp14="http://schemas.microsoft.com/office/word/2010/wordprocessingDrawing" xmlns:wp="http://schemas.openxmlformats.org/drawingml/2006/wordprocessingDrawing" xmlns:w10="urn:schemas-microsoft-com:office:word" xmlns:w="http://schemas.openxmlformats.org/wordprocessingml/2006/main" xmlns:w14="http://schemas.microsoft.com/office/word/2010/wordml" xmlns:w15="http://schemas.microsoft.com/office/word/2012/wordml" xmlns:w16cex="http://schemas.microsoft.com/office/word/2018/wordml/cex" xmlns:w16cid="http://schemas.microsoft.com/office/word/2016/wordml/cid" xmlns:w16="http://schemas.microsoft.com/office/word/2018/wordml" xmlns:w16sdtdh="http://schemas.microsoft.com/office/word/2020/wordml/sdtdatahash" xmlns:w16se="http://schemas.microsoft.com/office/word/2015/wordml/symex" xmlns:wpg="http://schemas.microsoft.com/office/word/2010/wordprocessingGroup" xmlns:wpi="http://schemas.microsoft.com/office/word/2010/wordprocessingInk" xmlns:wne="http://schemas.microsoft.com/office/word/2006/wordml" xmlns:wps="http://schemas.microsoft.com/office/word/2010/wordprocessingShape" mc:Ignorable="w14 w15 w16se w16cid w16 w16cex w16sdtdh wp14">
+<w:endnotes xmlns:wpc="http://schemas.microsoft.com/office/word/2010/wordprocessingCanvas" xmlns:cx="http://schemas.microsoft.com/office/drawing/2014/chartex" xmlns:cx1="http://schemas.microsoft.com/office/drawing/2015/9/8/chartex" xmlns:cx2="http://schemas.microsoft.com/office/drawing/2015/10/21/chartex" xmlns:cx3="http://schemas.microsoft.com/office/drawing/2016/5/9/chartex" xmlns:cx4="http://schemas.microsoft.com/office/drawing/2016/5/10/chartex" xmlns:cx5="http://schemas.microsoft.com/office/drawing/2016/5/11/chartex" xmlns:cx6="http://schemas.microsoft.com/office/drawing/2016/5/12/chartex" xmlns:cx7="http://schemas.microsoft.com/office/drawing/2016/5/13/chartex" xmlns:cx8="http://schemas.microsoft.com/office/drawing/2016/5/14/chartex" xmlns:mc="http://schemas.openxmlformats.org/markup-compatibility/2006" xmlns:aink="http://schemas.microsoft.com/office/drawing/2016/ink" xmlns:am3d="http://schemas.microsoft.com/office/drawing/2017/model3d" xmlns:o="urn:schemas-microsoft-com:office:office" xmlns:oel="http://schemas.microsoft.com/office/2019/extlst" xmlns:r="http://schemas.openxmlformats.org/officeDocument/2006/relationships" xmlns:m="http://schemas.openxmlformats.org/officeDocument/2006/math" xmlns:v="urn:schemas-microsoft-com:vml" xmlns:wp14="http://schemas.microsoft.com/office/word/2010/wordprocessingDrawing" xmlns:wp="http://schemas.openxmlformats.org/drawingml/2006/wordprocessingDrawing" xmlns:w10="urn:schemas-microsoft-com:office:word" xmlns:w="http://schemas.openxmlformats.org/wordprocessingml/2006/main" xmlns:w14="http://schemas.microsoft.com/office/word/2010/wordml" xmlns:w15="http://schemas.microsoft.com/office/word/2012/wordml" xmlns:w16cex="http://schemas.microsoft.com/office/word/2018/wordml/cex" xmlns:w16cid="http://schemas.microsoft.com/office/word/2016/wordml/cid" xmlns:w16="http://schemas.microsoft.com/office/word/2018/wordml" xmlns:w16du="http://schemas.microsoft.com/office/word/2023/wordml/word16du" xmlns:w16sdtdh="http://schemas.microsoft.com/office/word/2020/wordml/sdtdatahash" xmlns:w16se="http://schemas.microsoft.com/office/word/2015/wordml/symex" xmlns:wpg="http://schemas.microsoft.com/office/word/2010/wordprocessingGroup" xmlns:wpi="http://schemas.microsoft.com/office/word/2010/wordprocessingInk" xmlns:wne="http://schemas.microsoft.com/office/word/2006/wordml" xmlns:wps="http://schemas.microsoft.com/office/word/2010/wordprocessingShape" mc:Ignorable="w14 w15 w16se w16cid w16 w16cex w16sdtdh w16du wp14">
   <w:endnote w:type="separator" w:id="-1">
     <w:p>
       <w:r>
@@ -3120,7 +3093,7 @@
 </file>
 
 <file path=word/footer1.xml><?xml version="1.0" encoding="utf-8"?>
-<w:ftr xmlns:wpc="http://schemas.microsoft.com/office/word/2010/wordprocessingCanvas" xmlns:cx="http://schemas.microsoft.com/office/drawing/2014/chartex" xmlns:cx1="http://schemas.microsoft.com/office/drawing/2015/9/8/chartex" xmlns:cx2="http://schemas.microsoft.com/office/drawing/2015/10/21/chartex" xmlns:cx3="http://schemas.microsoft.com/office/drawing/2016/5/9/chartex" xmlns:cx4="http://schemas.microsoft.com/office/drawing/2016/5/10/chartex" xmlns:cx5="http://schemas.microsoft.com/office/drawing/2016/5/11/chartex" xmlns:cx6="http://schemas.microsoft.com/office/drawing/2016/5/12/chartex" xmlns:cx7="http://schemas.microsoft.com/office/drawing/2016/5/13/chartex" xmlns:cx8="http://schemas.microsoft.com/office/drawing/2016/5/14/chartex" xmlns:mc="http://schemas.openxmlformats.org/markup-compatibility/2006" xmlns:aink="http://schemas.microsoft.com/office/drawing/2016/ink" xmlns:am3d="http://schemas.microsoft.com/office/drawing/2017/model3d" xmlns:o="urn:schemas-microsoft-com:office:office" xmlns:oel="http://schemas.microsoft.com/office/2019/extlst" xmlns:r="http://schemas.openxmlformats.org/officeDocument/2006/relationships" xmlns:m="http://schemas.openxmlformats.org/officeDocument/2006/math" xmlns:v="urn:schemas-microsoft-com:vml" xmlns:wp14="http://schemas.microsoft.com/office/word/2010/wordprocessingDrawing" xmlns:wp="http://schemas.openxmlformats.org/drawingml/2006/wordprocessingDrawing" xmlns:w10="urn:schemas-microsoft-com:office:word" xmlns:w="http://schemas.openxmlformats.org/wordprocessingml/2006/main" xmlns:w14="http://schemas.microsoft.com/office/word/2010/wordml" xmlns:w15="http://schemas.microsoft.com/office/word/2012/wordml" xmlns:w16cex="http://schemas.microsoft.com/office/word/2018/wordml/cex" xmlns:w16cid="http://schemas.microsoft.com/office/word/2016/wordml/cid" xmlns:w16="http://schemas.microsoft.com/office/word/2018/wordml" xmlns:w16sdtdh="http://schemas.microsoft.com/office/word/2020/wordml/sdtdatahash" xmlns:w16se="http://schemas.microsoft.com/office/word/2015/wordml/symex" xmlns:wpg="http://schemas.microsoft.com/office/word/2010/wordprocessingGroup" xmlns:wpi="http://schemas.microsoft.com/office/word/2010/wordprocessingInk" xmlns:wne="http://schemas.microsoft.com/office/word/2006/wordml" xmlns:wps="http://schemas.microsoft.com/office/word/2010/wordprocessingShape" mc:Ignorable="w14 w15 w16se w16cid w16 w16cex w16sdtdh wp14">
+<w:ftr xmlns:wpc="http://schemas.microsoft.com/office/word/2010/wordprocessingCanvas" xmlns:cx="http://schemas.microsoft.com/office/drawing/2014/chartex" xmlns:cx1="http://schemas.microsoft.com/office/drawing/2015/9/8/chartex" xmlns:cx2="http://schemas.microsoft.com/office/drawing/2015/10/21/chartex" xmlns:cx3="http://schemas.microsoft.com/office/drawing/2016/5/9/chartex" xmlns:cx4="http://schemas.microsoft.com/office/drawing/2016/5/10/chartex" xmlns:cx5="http://schemas.microsoft.com/office/drawing/2016/5/11/chartex" xmlns:cx6="http://schemas.microsoft.com/office/drawing/2016/5/12/chartex" xmlns:cx7="http://schemas.microsoft.com/office/drawing/2016/5/13/chartex" xmlns:cx8="http://schemas.microsoft.com/office/drawing/2016/5/14/chartex" xmlns:mc="http://schemas.openxmlformats.org/markup-compatibility/2006" xmlns:aink="http://schemas.microsoft.com/office/drawing/2016/ink" xmlns:am3d="http://schemas.microsoft.com/office/drawing/2017/model3d" xmlns:o="urn:schemas-microsoft-com:office:office" xmlns:oel="http://schemas.microsoft.com/office/2019/extlst" xmlns:r="http://schemas.openxmlformats.org/officeDocument/2006/relationships" xmlns:m="http://schemas.openxmlformats.org/officeDocument/2006/math" xmlns:v="urn:schemas-microsoft-com:vml" xmlns:wp14="http://schemas.microsoft.com/office/word/2010/wordprocessingDrawing" xmlns:wp="http://schemas.openxmlformats.org/drawingml/2006/wordprocessingDrawing" xmlns:w10="urn:schemas-microsoft-com:office:word" xmlns:w="http://schemas.openxmlformats.org/wordprocessingml/2006/main" xmlns:w14="http://schemas.microsoft.com/office/word/2010/wordml" xmlns:w15="http://schemas.microsoft.com/office/word/2012/wordml" xmlns:w16cex="http://schemas.microsoft.com/office/word/2018/wordml/cex" xmlns:w16cid="http://schemas.microsoft.com/office/word/2016/wordml/cid" xmlns:w16="http://schemas.microsoft.com/office/word/2018/wordml" xmlns:w16du="http://schemas.microsoft.com/office/word/2023/wordml/word16du" xmlns:w16sdtdh="http://schemas.microsoft.com/office/word/2020/wordml/sdtdatahash" xmlns:w16se="http://schemas.microsoft.com/office/word/2015/wordml/symex" xmlns:wpg="http://schemas.microsoft.com/office/word/2010/wordprocessingGroup" xmlns:wpi="http://schemas.microsoft.com/office/word/2010/wordprocessingInk" xmlns:wne="http://schemas.microsoft.com/office/word/2006/wordml" xmlns:wps="http://schemas.microsoft.com/office/word/2010/wordprocessingShape" mc:Ignorable="w14 w15 w16se w16cid w16 w16cex w16sdtdh w16du wp14">
   <w:p>
     <w:pPr>
       <w:pStyle w:val="Footer"/>
@@ -3131,7 +3104,7 @@
 </file>
 
 <file path=word/footer2.xml><?xml version="1.0" encoding="utf-8"?>
-<w:ftr xmlns:wpc="http://schemas.microsoft.com/office/word/2010/wordprocessingCanvas" xmlns:cx="http://schemas.microsoft.com/office/drawing/2014/chartex" xmlns:cx1="http://schemas.microsoft.com/office/drawing/2015/9/8/chartex" xmlns:cx2="http://schemas.microsoft.com/office/drawing/2015/10/21/chartex" xmlns:cx3="http://schemas.microsoft.com/office/drawing/2016/5/9/chartex" xmlns:cx4="http://schemas.microsoft.com/office/drawing/2016/5/10/chartex" xmlns:cx5="http://schemas.microsoft.com/office/drawing/2016/5/11/chartex" xmlns:cx6="http://schemas.microsoft.com/office/drawing/2016/5/12/chartex" xmlns:cx7="http://schemas.microsoft.com/office/drawing/2016/5/13/chartex" xmlns:cx8="http://schemas.microsoft.com/office/drawing/2016/5/14/chartex" xmlns:mc="http://schemas.openxmlformats.org/markup-compatibility/2006" xmlns:aink="http://schemas.microsoft.com/office/drawing/2016/ink" xmlns:am3d="http://schemas.microsoft.com/office/drawing/2017/model3d" xmlns:o="urn:schemas-microsoft-com:office:office" xmlns:oel="http://schemas.microsoft.com/office/2019/extlst" xmlns:r="http://schemas.openxmlformats.org/officeDocument/2006/relationships" xmlns:m="http://schemas.openxmlformats.org/officeDocument/2006/math" xmlns:v="urn:schemas-microsoft-com:vml" xmlns:wp14="http://schemas.microsoft.com/office/word/2010/wordprocessingDrawing" xmlns:wp="http://schemas.openxmlformats.org/drawingml/2006/wordprocessingDrawing" xmlns:w10="urn:schemas-microsoft-com:office:word" xmlns:w="http://schemas.openxmlformats.org/wordprocessingml/2006/main" xmlns:w14="http://schemas.microsoft.com/office/word/2010/wordml" xmlns:w15="http://schemas.microsoft.com/office/word/2012/wordml" xmlns:w16cex="http://schemas.microsoft.com/office/word/2018/wordml/cex" xmlns:w16cid="http://schemas.microsoft.com/office/word/2016/wordml/cid" xmlns:w16="http://schemas.microsoft.com/office/word/2018/wordml" xmlns:w16sdtdh="http://schemas.microsoft.com/office/word/2020/wordml/sdtdatahash" xmlns:w16se="http://schemas.microsoft.com/office/word/2015/wordml/symex" xmlns:wpg="http://schemas.microsoft.com/office/word/2010/wordprocessingGroup" xmlns:wpi="http://schemas.microsoft.com/office/word/2010/wordprocessingInk" xmlns:wne="http://schemas.microsoft.com/office/word/2006/wordml" xmlns:wps="http://schemas.microsoft.com/office/word/2010/wordprocessingShape" mc:Ignorable="w14 w15 w16se w16cid w16 w16cex w16sdtdh wp14">
+<w:ftr xmlns:wpc="http://schemas.microsoft.com/office/word/2010/wordprocessingCanvas" xmlns:cx="http://schemas.microsoft.com/office/drawing/2014/chartex" xmlns:cx1="http://schemas.microsoft.com/office/drawing/2015/9/8/chartex" xmlns:cx2="http://schemas.microsoft.com/office/drawing/2015/10/21/chartex" xmlns:cx3="http://schemas.microsoft.com/office/drawing/2016/5/9/chartex" xmlns:cx4="http://schemas.microsoft.com/office/drawing/2016/5/10/chartex" xmlns:cx5="http://schemas.microsoft.com/office/drawing/2016/5/11/chartex" xmlns:cx6="http://schemas.microsoft.com/office/drawing/2016/5/12/chartex" xmlns:cx7="http://schemas.microsoft.com/office/drawing/2016/5/13/chartex" xmlns:cx8="http://schemas.microsoft.com/office/drawing/2016/5/14/chartex" xmlns:mc="http://schemas.openxmlformats.org/markup-compatibility/2006" xmlns:aink="http://schemas.microsoft.com/office/drawing/2016/ink" xmlns:am3d="http://schemas.microsoft.com/office/drawing/2017/model3d" xmlns:o="urn:schemas-microsoft-com:office:office" xmlns:oel="http://schemas.microsoft.com/office/2019/extlst" xmlns:r="http://schemas.openxmlformats.org/officeDocument/2006/relationships" xmlns:m="http://schemas.openxmlformats.org/officeDocument/2006/math" xmlns:v="urn:schemas-microsoft-com:vml" xmlns:wp14="http://schemas.microsoft.com/office/word/2010/wordprocessingDrawing" xmlns:wp="http://schemas.openxmlformats.org/drawingml/2006/wordprocessingDrawing" xmlns:w10="urn:schemas-microsoft-com:office:word" xmlns:w="http://schemas.openxmlformats.org/wordprocessingml/2006/main" xmlns:w14="http://schemas.microsoft.com/office/word/2010/wordml" xmlns:w15="http://schemas.microsoft.com/office/word/2012/wordml" xmlns:w16cex="http://schemas.microsoft.com/office/word/2018/wordml/cex" xmlns:w16cid="http://schemas.microsoft.com/office/word/2016/wordml/cid" xmlns:w16="http://schemas.microsoft.com/office/word/2018/wordml" xmlns:w16du="http://schemas.microsoft.com/office/word/2023/wordml/word16du" xmlns:w16sdtdh="http://schemas.microsoft.com/office/word/2020/wordml/sdtdatahash" xmlns:w16se="http://schemas.microsoft.com/office/word/2015/wordml/symex" xmlns:wpg="http://schemas.microsoft.com/office/word/2010/wordprocessingGroup" xmlns:wpi="http://schemas.microsoft.com/office/word/2010/wordprocessingInk" xmlns:wne="http://schemas.microsoft.com/office/word/2006/wordml" xmlns:wps="http://schemas.microsoft.com/office/word/2010/wordprocessingShape" mc:Ignorable="w14 w15 w16se w16cid w16 w16cex w16sdtdh w16du wp14">
   <w:p>
     <w:pPr>
       <w:pStyle w:val="Footer"/>
@@ -3343,7 +3316,7 @@
 </file>
 
 <file path=word/footnotes.xml><?xml version="1.0" encoding="utf-8"?>
-<w:footnotes xmlns:wpc="http://schemas.microsoft.com/office/word/2010/wordprocessingCanvas" xmlns:cx="http://schemas.microsoft.com/office/drawing/2014/chartex" xmlns:cx1="http://schemas.microsoft.com/office/drawing/2015/9/8/chartex" xmlns:cx2="http://schemas.microsoft.com/office/drawing/2015/10/21/chartex" xmlns:cx3="http://schemas.microsoft.com/office/drawing/2016/5/9/chartex" xmlns:cx4="http://schemas.microsoft.com/office/drawing/2016/5/10/chartex" xmlns:cx5="http://schemas.microsoft.com/office/drawing/2016/5/11/chartex" xmlns:cx6="http://schemas.microsoft.com/office/drawing/2016/5/12/chartex" xmlns:cx7="http://schemas.microsoft.com/office/drawing/2016/5/13/chartex" xmlns:cx8="http://schemas.microsoft.com/office/drawing/2016/5/14/chartex" xmlns:mc="http://schemas.openxmlformats.org/markup-compatibility/2006" xmlns:aink="http://schemas.microsoft.com/office/drawing/2016/ink" xmlns:am3d="http://schemas.microsoft.com/office/drawing/2017/model3d" xmlns:o="urn:schemas-microsoft-com:office:office" xmlns:oel="http://schemas.microsoft.com/office/2019/extlst" xmlns:r="http://schemas.openxmlformats.org/officeDocument/2006/relationships" xmlns:m="http://schemas.openxmlformats.org/officeDocument/2006/math" xmlns:v="urn:schemas-microsoft-com:vml" xmlns:wp14="http://schemas.microsoft.com/office/word/2010/wordprocessingDrawing" xmlns:wp="http://schemas.openxmlformats.org/drawingml/2006/wordprocessingDrawing" xmlns:w10="urn:schemas-microsoft-com:office:word" xmlns:w="http://schemas.openxmlformats.org/wordprocessingml/2006/main" xmlns:w14="http://schemas.microsoft.com/office/word/2010/wordml" xmlns:w15="http://schemas.microsoft.com/office/word/2012/wordml" xmlns:w16cex="http://schemas.microsoft.com/office/word/2018/wordml/cex" xmlns:w16cid="http://schemas.microsoft.com/office/word/2016/wordml/cid" xmlns:w16="http://schemas.microsoft.com/office/word/2018/wordml" xmlns:w16sdtdh="http://schemas.microsoft.com/office/word/2020/wordml/sdtdatahash" xmlns:w16se="http://schemas.microsoft.com/office/word/2015/wordml/symex" xmlns:wpg="http://schemas.microsoft.com/office/word/2010/wordprocessingGroup" xmlns:wpi="http://schemas.microsoft.com/office/word/2010/wordprocessingInk" xmlns:wne="http://schemas.microsoft.com/office/word/2006/wordml" xmlns:wps="http://schemas.microsoft.com/office/word/2010/wordprocessingShape" mc:Ignorable="w14 w15 w16se w16cid w16 w16cex w16sdtdh wp14">
+<w:footnotes xmlns:wpc="http://schemas.microsoft.com/office/word/2010/wordprocessingCanvas" xmlns:cx="http://schemas.microsoft.com/office/drawing/2014/chartex" xmlns:cx1="http://schemas.microsoft.com/office/drawing/2015/9/8/chartex" xmlns:cx2="http://schemas.microsoft.com/office/drawing/2015/10/21/chartex" xmlns:cx3="http://schemas.microsoft.com/office/drawing/2016/5/9/chartex" xmlns:cx4="http://schemas.microsoft.com/office/drawing/2016/5/10/chartex" xmlns:cx5="http://schemas.microsoft.com/office/drawing/2016/5/11/chartex" xmlns:cx6="http://schemas.microsoft.com/office/drawing/2016/5/12/chartex" xmlns:cx7="http://schemas.microsoft.com/office/drawing/2016/5/13/chartex" xmlns:cx8="http://schemas.microsoft.com/office/drawing/2016/5/14/chartex" xmlns:mc="http://schemas.openxmlformats.org/markup-compatibility/2006" xmlns:aink="http://schemas.microsoft.com/office/drawing/2016/ink" xmlns:am3d="http://schemas.microsoft.com/office/drawing/2017/model3d" xmlns:o="urn:schemas-microsoft-com:office:office" xmlns:oel="http://schemas.microsoft.com/office/2019/extlst" xmlns:r="http://schemas.openxmlformats.org/officeDocument/2006/relationships" xmlns:m="http://schemas.openxmlformats.org/officeDocument/2006/math" xmlns:v="urn:schemas-microsoft-com:vml" xmlns:wp14="http://schemas.microsoft.com/office/word/2010/wordprocessingDrawing" xmlns:wp="http://schemas.openxmlformats.org/drawingml/2006/wordprocessingDrawing" xmlns:w10="urn:schemas-microsoft-com:office:word" xmlns:w="http://schemas.openxmlformats.org/wordprocessingml/2006/main" xmlns:w14="http://schemas.microsoft.com/office/word/2010/wordml" xmlns:w15="http://schemas.microsoft.com/office/word/2012/wordml" xmlns:w16cex="http://schemas.microsoft.com/office/word/2018/wordml/cex" xmlns:w16cid="http://schemas.microsoft.com/office/word/2016/wordml/cid" xmlns:w16="http://schemas.microsoft.com/office/word/2018/wordml" xmlns:w16du="http://schemas.microsoft.com/office/word/2023/wordml/word16du" xmlns:w16sdtdh="http://schemas.microsoft.com/office/word/2020/wordml/sdtdatahash" xmlns:w16se="http://schemas.microsoft.com/office/word/2015/wordml/symex" xmlns:wpg="http://schemas.microsoft.com/office/word/2010/wordprocessingGroup" xmlns:wpi="http://schemas.microsoft.com/office/word/2010/wordprocessingInk" xmlns:wne="http://schemas.microsoft.com/office/word/2006/wordml" xmlns:wps="http://schemas.microsoft.com/office/word/2010/wordprocessingShape" mc:Ignorable="w14 w15 w16se w16cid w16 w16cex w16sdtdh w16du wp14">
   <w:footnote w:type="separator" w:id="-1">
     <w:p>
       <w:r>
@@ -3362,7 +3335,7 @@
 </file>
 
 <file path=word/header1.xml><?xml version="1.0" encoding="utf-8"?>
-<w:hdr xmlns:wpc="http://schemas.microsoft.com/office/word/2010/wordprocessingCanvas" xmlns:cx="http://schemas.microsoft.com/office/drawing/2014/chartex" xmlns:cx1="http://schemas.microsoft.com/office/drawing/2015/9/8/chartex" xmlns:cx2="http://schemas.microsoft.com/office/drawing/2015/10/21/chartex" xmlns:cx3="http://schemas.microsoft.com/office/drawing/2016/5/9/chartex" xmlns:cx4="http://schemas.microsoft.com/office/drawing/2016/5/10/chartex" xmlns:cx5="http://schemas.microsoft.com/office/drawing/2016/5/11/chartex" xmlns:cx6="http://schemas.microsoft.com/office/drawing/2016/5/12/chartex" xmlns:cx7="http://schemas.microsoft.com/office/drawing/2016/5/13/chartex" xmlns:cx8="http://schemas.microsoft.com/office/drawing/2016/5/14/chartex" xmlns:mc="http://schemas.openxmlformats.org/markup-compatibility/2006" xmlns:aink="http://schemas.microsoft.com/office/drawing/2016/ink" xmlns:am3d="http://schemas.microsoft.com/office/drawing/2017/model3d" xmlns:o="urn:schemas-microsoft-com:office:office" xmlns:oel="http://schemas.microsoft.com/office/2019/extlst" xmlns:r="http://schemas.openxmlformats.org/officeDocument/2006/relationships" xmlns:m="http://schemas.openxmlformats.org/officeDocument/2006/math" xmlns:v="urn:schemas-microsoft-com:vml" xmlns:wp14="http://schemas.microsoft.com/office/word/2010/wordprocessingDrawing" xmlns:wp="http://schemas.openxmlformats.org/drawingml/2006/wordprocessingDrawing" xmlns:w10="urn:schemas-microsoft-com:office:word" xmlns:w="http://schemas.openxmlformats.org/wordprocessingml/2006/main" xmlns:w14="http://schemas.microsoft.com/office/word/2010/wordml" xmlns:w15="http://schemas.microsoft.com/office/word/2012/wordml" xmlns:w16cex="http://schemas.microsoft.com/office/word/2018/wordml/cex" xmlns:w16cid="http://schemas.microsoft.com/office/word/2016/wordml/cid" xmlns:w16="http://schemas.microsoft.com/office/word/2018/wordml" xmlns:w16sdtdh="http://schemas.microsoft.com/office/word/2020/wordml/sdtdatahash" xmlns:w16se="http://schemas.microsoft.com/office/word/2015/wordml/symex" xmlns:wpg="http://schemas.microsoft.com/office/word/2010/wordprocessingGroup" xmlns:wpi="http://schemas.microsoft.com/office/word/2010/wordprocessingInk" xmlns:wne="http://schemas.microsoft.com/office/word/2006/wordml" xmlns:wps="http://schemas.microsoft.com/office/word/2010/wordprocessingShape" mc:Ignorable="w14 w15 w16se w16cid w16 w16cex w16sdtdh wp14">
+<w:hdr xmlns:wpc="http://schemas.microsoft.com/office/word/2010/wordprocessingCanvas" xmlns:cx="http://schemas.microsoft.com/office/drawing/2014/chartex" xmlns:cx1="http://schemas.microsoft.com/office/drawing/2015/9/8/chartex" xmlns:cx2="http://schemas.microsoft.com/office/drawing/2015/10/21/chartex" xmlns:cx3="http://schemas.microsoft.com/office/drawing/2016/5/9/chartex" xmlns:cx4="http://schemas.microsoft.com/office/drawing/2016/5/10/chartex" xmlns:cx5="http://schemas.microsoft.com/office/drawing/2016/5/11/chartex" xmlns:cx6="http://schemas.microsoft.com/office/drawing/2016/5/12/chartex" xmlns:cx7="http://schemas.microsoft.com/office/drawing/2016/5/13/chartex" xmlns:cx8="http://schemas.microsoft.com/office/drawing/2016/5/14/chartex" xmlns:mc="http://schemas.openxmlformats.org/markup-compatibility/2006" xmlns:aink="http://schemas.microsoft.com/office/drawing/2016/ink" xmlns:am3d="http://schemas.microsoft.com/office/drawing/2017/model3d" xmlns:o="urn:schemas-microsoft-com:office:office" xmlns:oel="http://schemas.microsoft.com/office/2019/extlst" xmlns:r="http://schemas.openxmlformats.org/officeDocument/2006/relationships" xmlns:m="http://schemas.openxmlformats.org/officeDocument/2006/math" xmlns:v="urn:schemas-microsoft-com:vml" xmlns:wp14="http://schemas.microsoft.com/office/word/2010/wordprocessingDrawing" xmlns:wp="http://schemas.openxmlformats.org/drawingml/2006/wordprocessingDrawing" xmlns:w10="urn:schemas-microsoft-com:office:word" xmlns:w="http://schemas.openxmlformats.org/wordprocessingml/2006/main" xmlns:w14="http://schemas.microsoft.com/office/word/2010/wordml" xmlns:w15="http://schemas.microsoft.com/office/word/2012/wordml" xmlns:w16cex="http://schemas.microsoft.com/office/word/2018/wordml/cex" xmlns:w16cid="http://schemas.microsoft.com/office/word/2016/wordml/cid" xmlns:w16="http://schemas.microsoft.com/office/word/2018/wordml" xmlns:w16du="http://schemas.microsoft.com/office/word/2023/wordml/word16du" xmlns:w16sdtdh="http://schemas.microsoft.com/office/word/2020/wordml/sdtdatahash" xmlns:w16se="http://schemas.microsoft.com/office/word/2015/wordml/symex" xmlns:wpg="http://schemas.microsoft.com/office/word/2010/wordprocessingGroup" xmlns:wpi="http://schemas.microsoft.com/office/word/2010/wordprocessingInk" xmlns:wne="http://schemas.microsoft.com/office/word/2006/wordml" xmlns:wps="http://schemas.microsoft.com/office/word/2010/wordprocessingShape" mc:Ignorable="w14 w15 w16se w16cid w16 w16cex w16sdtdh w16du wp14">
   <w:p>
     <w:pPr>
       <w:pBdr>
@@ -3445,7 +3418,7 @@
 </file>
 
 <file path=word/numbering.xml><?xml version="1.0" encoding="utf-8"?>
-<w:numbering xmlns:wpc="http://schemas.microsoft.com/office/word/2010/wordprocessingCanvas" xmlns:cx="http://schemas.microsoft.com/office/drawing/2014/chartex" xmlns:cx1="http://schemas.microsoft.com/office/drawing/2015/9/8/chartex" xmlns:cx2="http://schemas.microsoft.com/office/drawing/2015/10/21/chartex" xmlns:cx3="http://schemas.microsoft.com/office/drawing/2016/5/9/chartex" xmlns:cx4="http://schemas.microsoft.com/office/drawing/2016/5/10/chartex" xmlns:cx5="http://schemas.microsoft.com/office/drawing/2016/5/11/chartex" xmlns:cx6="http://schemas.microsoft.com/office/drawing/2016/5/12/chartex" xmlns:cx7="http://schemas.microsoft.com/office/drawing/2016/5/13/chartex" xmlns:cx8="http://schemas.microsoft.com/office/drawing/2016/5/14/chartex" xmlns:mc="http://schemas.openxmlformats.org/markup-compatibility/2006" xmlns:aink="http://schemas.microsoft.com/office/drawing/2016/ink" xmlns:am3d="http://schemas.microsoft.com/office/drawing/2017/model3d" xmlns:o="urn:schemas-microsoft-com:office:office" xmlns:oel="http://schemas.microsoft.com/office/2019/extlst" xmlns:r="http://schemas.openxmlformats.org/officeDocument/2006/relationships" xmlns:m="http://schemas.openxmlformats.org/officeDocument/2006/math" xmlns:v="urn:schemas-microsoft-com:vml" xmlns:wp14="http://schemas.microsoft.com/office/word/2010/wordprocessingDrawing" xmlns:wp="http://schemas.openxmlformats.org/drawingml/2006/wordprocessingDrawing" xmlns:w10="urn:schemas-microsoft-com:office:word" xmlns:w="http://schemas.openxmlformats.org/wordprocessingml/2006/main" xmlns:w14="http://schemas.microsoft.com/office/word/2010/wordml" xmlns:w15="http://schemas.microsoft.com/office/word/2012/wordml" xmlns:w16cex="http://schemas.microsoft.com/office/word/2018/wordml/cex" xmlns:w16cid="http://schemas.microsoft.com/office/word/2016/wordml/cid" xmlns:w16="http://schemas.microsoft.com/office/word/2018/wordml" xmlns:w16sdtdh="http://schemas.microsoft.com/office/word/2020/wordml/sdtdatahash" xmlns:w16se="http://schemas.microsoft.com/office/word/2015/wordml/symex" xmlns:wpg="http://schemas.microsoft.com/office/word/2010/wordprocessingGroup" xmlns:wpi="http://schemas.microsoft.com/office/word/2010/wordprocessingInk" xmlns:wne="http://schemas.microsoft.com/office/word/2006/wordml" xmlns:wps="http://schemas.microsoft.com/office/word/2010/wordprocessingShape" mc:Ignorable="w14 w15 w16se w16cid w16 w16cex w16sdtdh wp14">
+<w:numbering xmlns:wpc="http://schemas.microsoft.com/office/word/2010/wordprocessingCanvas" xmlns:cx="http://schemas.microsoft.com/office/drawing/2014/chartex" xmlns:cx1="http://schemas.microsoft.com/office/drawing/2015/9/8/chartex" xmlns:cx2="http://schemas.microsoft.com/office/drawing/2015/10/21/chartex" xmlns:cx3="http://schemas.microsoft.com/office/drawing/2016/5/9/chartex" xmlns:cx4="http://schemas.microsoft.com/office/drawing/2016/5/10/chartex" xmlns:cx5="http://schemas.microsoft.com/office/drawing/2016/5/11/chartex" xmlns:cx6="http://schemas.microsoft.com/office/drawing/2016/5/12/chartex" xmlns:cx7="http://schemas.microsoft.com/office/drawing/2016/5/13/chartex" xmlns:cx8="http://schemas.microsoft.com/office/drawing/2016/5/14/chartex" xmlns:mc="http://schemas.openxmlformats.org/markup-compatibility/2006" xmlns:aink="http://schemas.microsoft.com/office/drawing/2016/ink" xmlns:am3d="http://schemas.microsoft.com/office/drawing/2017/model3d" xmlns:o="urn:schemas-microsoft-com:office:office" xmlns:oel="http://schemas.microsoft.com/office/2019/extlst" xmlns:r="http://schemas.openxmlformats.org/officeDocument/2006/relationships" xmlns:m="http://schemas.openxmlformats.org/officeDocument/2006/math" xmlns:v="urn:schemas-microsoft-com:vml" xmlns:wp14="http://schemas.microsoft.com/office/word/2010/wordprocessingDrawing" xmlns:wp="http://schemas.openxmlformats.org/drawingml/2006/wordprocessingDrawing" xmlns:w10="urn:schemas-microsoft-com:office:word" xmlns:w="http://schemas.openxmlformats.org/wordprocessingml/2006/main" xmlns:w14="http://schemas.microsoft.com/office/word/2010/wordml" xmlns:w15="http://schemas.microsoft.com/office/word/2012/wordml" xmlns:w16cex="http://schemas.microsoft.com/office/word/2018/wordml/cex" xmlns:w16cid="http://schemas.microsoft.com/office/word/2016/wordml/cid" xmlns:w16="http://schemas.microsoft.com/office/word/2018/wordml" xmlns:w16du="http://schemas.microsoft.com/office/word/2023/wordml/word16du" xmlns:w16sdtdh="http://schemas.microsoft.com/office/word/2020/wordml/sdtdatahash" xmlns:w16se="http://schemas.microsoft.com/office/word/2015/wordml/symex" xmlns:wpg="http://schemas.microsoft.com/office/word/2010/wordprocessingGroup" xmlns:wpi="http://schemas.microsoft.com/office/word/2010/wordprocessingInk" xmlns:wne="http://schemas.microsoft.com/office/word/2006/wordml" xmlns:wps="http://schemas.microsoft.com/office/word/2010/wordprocessingShape" mc:Ignorable="w14 w15 w16se w16cid w16 w16cex w16sdtdh w16du wp14">
   <w:abstractNum w:abstractNumId="0" w15:restartNumberingAfterBreak="0">
     <w:nsid w:val="FFFFFF89"/>
     <w:multiLevelType w:val="singleLevel"/>
@@ -7434,7 +7407,7 @@
 </file>
 
 <file path=word/styles.xml><?xml version="1.0" encoding="utf-8"?>
-<w:styles xmlns:mc="http://schemas.openxmlformats.org/markup-compatibility/2006" xmlns:r="http://schemas.openxmlformats.org/officeDocument/2006/relationships" xmlns:w="http://schemas.openxmlformats.org/wordprocessingml/2006/main" xmlns:w14="http://schemas.microsoft.com/office/word/2010/wordml" xmlns:w15="http://schemas.microsoft.com/office/word/2012/wordml" xmlns:w16cex="http://schemas.microsoft.com/office/word/2018/wordml/cex" xmlns:w16cid="http://schemas.microsoft.com/office/word/2016/wordml/cid" xmlns:w16="http://schemas.microsoft.com/office/word/2018/wordml" xmlns:w16sdtdh="http://schemas.microsoft.com/office/word/2020/wordml/sdtdatahash" xmlns:w16se="http://schemas.microsoft.com/office/word/2015/wordml/symex" mc:Ignorable="w14 w15 w16se w16cid w16 w16cex w16sdtdh">
+<w:styles xmlns:mc="http://schemas.openxmlformats.org/markup-compatibility/2006" xmlns:r="http://schemas.openxmlformats.org/officeDocument/2006/relationships" xmlns:w="http://schemas.openxmlformats.org/wordprocessingml/2006/main" xmlns:w14="http://schemas.microsoft.com/office/word/2010/wordml" xmlns:w15="http://schemas.microsoft.com/office/word/2012/wordml" xmlns:w16cex="http://schemas.microsoft.com/office/word/2018/wordml/cex" xmlns:w16cid="http://schemas.microsoft.com/office/word/2016/wordml/cid" xmlns:w16="http://schemas.microsoft.com/office/word/2018/wordml" xmlns:w16du="http://schemas.microsoft.com/office/word/2023/wordml/word16du" xmlns:w16sdtdh="http://schemas.microsoft.com/office/word/2020/wordml/sdtdatahash" xmlns:w16se="http://schemas.microsoft.com/office/word/2015/wordml/symex" mc:Ignorable="w14 w15 w16se w16cid w16 w16cex w16sdtdh w16du">
   <w:docDefaults>
     <w:rPrDefault>
       <w:rPr>
@@ -8859,25 +8832,6 @@
 </file>
 
 <file path=customXml/item1.xml><?xml version="1.0" encoding="utf-8"?>
-<p:properties xmlns:p="http://schemas.microsoft.com/office/2006/metadata/properties" xmlns:xsi="http://www.w3.org/2001/XMLSchema-instance" xmlns:pc="http://schemas.microsoft.com/office/infopath/2007/PartnerControls">
-  <documentManagement>
-    <lcf76f155ced4ddcb4097134ff3c332f xmlns="98e57793-e4b2-47f7-877f-ea6d29fae10c">
-      <Terms xmlns="http://schemas.microsoft.com/office/infopath/2007/PartnerControls"/>
-    </lcf76f155ced4ddcb4097134ff3c332f>
-  </documentManagement>
-</p:properties>
-</file>
-
-<file path=customXml/item2.xml><?xml version="1.0" encoding="utf-8"?>
-<?mso-contentType ?>
-<FormTemplates xmlns="http://schemas.microsoft.com/sharepoint/v3/contenttype/forms">
-  <Display>DocumentLibraryForm</Display>
-  <Edit>DocumentLibraryForm</Edit>
-  <New>DocumentLibraryForm</New>
-</FormTemplates>
-</file>
-
-<file path=customXml/item3.xml><?xml version="1.0" encoding="utf-8"?>
 <ct:contentTypeSchema xmlns:ct="http://schemas.microsoft.com/office/2006/metadata/contentType" xmlns:ma="http://schemas.microsoft.com/office/2006/metadata/properties/metaAttributes" ct:_="" ma:_="" ma:contentTypeName="Document" ma:contentTypeID="0x010100E940DCEB12F1B74BB4C78279C22A4348" ma:contentTypeVersion="11" ma:contentTypeDescription="Create a new document." ma:contentTypeScope="" ma:versionID="02b7799c3210165bd5825d0d50f9ea04">
   <xsd:schema xmlns:xsd="http://www.w3.org/2001/XMLSchema" xmlns:xs="http://www.w3.org/2001/XMLSchema" xmlns:p="http://schemas.microsoft.com/office/2006/metadata/properties" xmlns:ns2="98e57793-e4b2-47f7-877f-ea6d29fae10c" targetNamespace="http://schemas.microsoft.com/office/2006/metadata/properties" ma:root="true" ma:fieldsID="1e725bce24d512600e797837b37545b7" ns2:_="">
     <xsd:import namespace="98e57793-e4b2-47f7-877f-ea6d29fae10c"/>
@@ -9061,25 +9015,26 @@
 </ct:contentTypeSchema>
 </file>
 
-<file path=customXml/itemProps1.xml><?xml version="1.0" encoding="utf-8"?>
-<ds:datastoreItem xmlns:ds="http://schemas.openxmlformats.org/officeDocument/2006/customXml" ds:itemID="{80724D33-14A2-4171-B9E6-B5E0F63F346A}">
-  <ds:schemaRefs>
-    <ds:schemaRef ds:uri="http://schemas.microsoft.com/office/2006/metadata/properties"/>
-    <ds:schemaRef ds:uri="http://schemas.microsoft.com/office/infopath/2007/PartnerControls"/>
-    <ds:schemaRef ds:uri="98e57793-e4b2-47f7-877f-ea6d29fae10c"/>
-  </ds:schemaRefs>
-</ds:datastoreItem>
+<file path=customXml/item2.xml><?xml version="1.0" encoding="utf-8"?>
+<?mso-contentType ?>
+<FormTemplates xmlns="http://schemas.microsoft.com/sharepoint/v3/contenttype/forms">
+  <Display>DocumentLibraryForm</Display>
+  <Edit>DocumentLibraryForm</Edit>
+  <New>DocumentLibraryForm</New>
+</FormTemplates>
 </file>
 
-<file path=customXml/itemProps2.xml><?xml version="1.0" encoding="utf-8"?>
-<ds:datastoreItem xmlns:ds="http://schemas.openxmlformats.org/officeDocument/2006/customXml" ds:itemID="{00B519AD-7A0B-4A61-AE94-3C3EECD95F1C}">
-  <ds:schemaRefs>
-    <ds:schemaRef ds:uri="http://schemas.microsoft.com/sharepoint/v3/contenttype/forms"/>
-  </ds:schemaRefs>
-</ds:datastoreItem>
+<file path=customXml/item3.xml><?xml version="1.0" encoding="utf-8"?>
+<p:properties xmlns:p="http://schemas.microsoft.com/office/2006/metadata/properties" xmlns:xsi="http://www.w3.org/2001/XMLSchema-instance" xmlns:pc="http://schemas.microsoft.com/office/infopath/2007/PartnerControls">
+  <documentManagement>
+    <lcf76f155ced4ddcb4097134ff3c332f xmlns="98e57793-e4b2-47f7-877f-ea6d29fae10c">
+      <Terms xmlns="http://schemas.microsoft.com/office/infopath/2007/PartnerControls"/>
+    </lcf76f155ced4ddcb4097134ff3c332f>
+  </documentManagement>
+</p:properties>
 </file>
 
-<file path=customXml/itemProps3.xml><?xml version="1.0" encoding="utf-8"?>
+<file path=customXml/itemProps1.xml><?xml version="1.0" encoding="utf-8"?>
 <ds:datastoreItem xmlns:ds="http://schemas.openxmlformats.org/officeDocument/2006/customXml" ds:itemID="{DFD49A04-DB05-4F5E-8846-11409F0B37E9}">
   <ds:schemaRefs>
     <ds:schemaRef ds:uri="http://schemas.microsoft.com/office/2006/metadata/contentType"/>
@@ -9095,4 +9050,22 @@
     <ds:schemaRef ds:uri="http://schemas.microsoft.com/internal/obd"/>
   </ds:schemaRefs>
 </ds:datastoreItem>
+</file>
+
+<file path=customXml/itemProps2.xml><?xml version="1.0" encoding="utf-8"?>
+<ds:datastoreItem xmlns:ds="http://schemas.openxmlformats.org/officeDocument/2006/customXml" ds:itemID="{00B519AD-7A0B-4A61-AE94-3C3EECD95F1C}">
+  <ds:schemaRefs>
+    <ds:schemaRef ds:uri="http://schemas.microsoft.com/sharepoint/v3/contenttype/forms"/>
+  </ds:schemaRefs>
+</ds:datastoreItem>
+</file>
+
+<file path=customXml/itemProps3.xml><?xml version="1.0" encoding="utf-8"?>
+<ds:datastoreItem xmlns:ds="http://schemas.openxmlformats.org/officeDocument/2006/customXml" ds:itemID="{80724D33-14A2-4171-B9E6-B5E0F63F346A}">
+  <ds:schemaRefs>
+    <ds:schemaRef ds:uri="http://schemas.microsoft.com/office/2006/metadata/properties"/>
+    <ds:schemaRef ds:uri="http://schemas.microsoft.com/office/infopath/2007/PartnerControls"/>
+    <ds:schemaRef ds:uri="98e57793-e4b2-47f7-877f-ea6d29fae10c"/>
+  </ds:schemaRefs>
+</ds:datastoreItem>
 </file>
</xml_diff>